<commit_message>
Added lab 38 and lab 39
</commit_message>
<xml_diff>
--- a/Arfan_Lab 38.docx
+++ b/Arfan_Lab 38.docx
@@ -25,7 +25,7 @@
         <w:pStyle w:val="ListParagraph"/>
         <w:numPr>
           <w:ilvl w:val="0"/>
-          <w:numId w:val="7"/>
+          <w:numId w:val="6"/>
         </w:numPr>
         <w:pBdr>
           <w:top w:val="single" w:sz="4" w:space="1" w:color="000000"/>
@@ -58,7 +58,7 @@
         <w:pStyle w:val="ListParagraph"/>
         <w:numPr>
           <w:ilvl w:val="0"/>
-          <w:numId w:val="7"/>
+          <w:numId w:val="6"/>
         </w:numPr>
         <w:pBdr>
           <w:top w:val="single" w:sz="4" w:space="1" w:color="000000"/>
@@ -92,7 +92,7 @@
         <w:pStyle w:val="ListParagraph"/>
         <w:numPr>
           <w:ilvl w:val="0"/>
-          <w:numId w:val="7"/>
+          <w:numId w:val="6"/>
         </w:numPr>
         <w:pBdr>
           <w:top w:val="single" w:sz="4" w:space="1" w:color="000000"/>
@@ -124,7 +124,7 @@
         <w:pStyle w:val="ListParagraph"/>
         <w:numPr>
           <w:ilvl w:val="0"/>
-          <w:numId w:val="7"/>
+          <w:numId w:val="6"/>
         </w:numPr>
         <w:pBdr>
           <w:top w:val="single" w:sz="4" w:space="1" w:color="000000"/>
@@ -170,7 +170,7 @@
         <w:pStyle w:val="ListParagraph"/>
         <w:numPr>
           <w:ilvl w:val="0"/>
-          <w:numId w:val="7"/>
+          <w:numId w:val="6"/>
         </w:numPr>
         <w:pBdr>
           <w:top w:val="single" w:sz="4" w:space="1" w:color="000000"/>
@@ -207,7 +207,7 @@
         <w:pStyle w:val="ListParagraph"/>
         <w:numPr>
           <w:ilvl w:val="0"/>
-          <w:numId w:val="7"/>
+          <w:numId w:val="6"/>
         </w:numPr>
         <w:pBdr>
           <w:top w:val="single" w:sz="4" w:space="1" w:color="000000"/>
@@ -227,7 +227,7 @@
       </w:pPr>
       <w:sdt>
         <w:sdtPr>
-          <w:id w:val="918971413"/>
+          <w:id w:val="371283005"/>
           <w:dataBinding w:prefixMappings="xmlns:ns0='http://purl.org/dc/elements/1.1/' xmlns:ns1='http://schemas.openxmlformats.org/package/2006/metadata/core-properties' " w:xpath="/ns1:coreProperties[1]/ns0:title[1]" w:storeItemID="{6C3C8BC8-F283-45AE-878A-BAB7291924A1}"/>
           <w:placeholder>
             <w:docPart w:val="8588F24FB939154F9E5DBDFA3E8C9D61"/>
@@ -248,7 +248,7 @@
         <w:pStyle w:val="ListParagraph"/>
         <w:numPr>
           <w:ilvl w:val="0"/>
-          <w:numId w:val="7"/>
+          <w:numId w:val="6"/>
         </w:numPr>
         <w:pBdr>
           <w:top w:val="single" w:sz="4" w:space="1" w:color="000000"/>
@@ -281,7 +281,7 @@
         <w:pStyle w:val="ListParagraph"/>
         <w:numPr>
           <w:ilvl w:val="0"/>
-          <w:numId w:val="7"/>
+          <w:numId w:val="6"/>
         </w:numPr>
         <w:rPr>
           <w:rFonts w:ascii="Times New Roman" w:hAnsi="Times New Roman" w:cs="Times New Roman" w:asciiTheme="majorBidi" w:cstheme="majorBidi" w:hAnsiTheme="majorBidi"/>
@@ -330,7 +330,7 @@
         <w:pStyle w:val="Heading1"/>
         <w:numPr>
           <w:ilvl w:val="0"/>
-          <w:numId w:val="6"/>
+          <w:numId w:val="5"/>
         </w:numPr>
         <w:rPr>
           <w:rFonts w:ascii="Times New Roman" w:hAnsi="Times New Roman" w:cs="Times New Roman" w:asciiTheme="majorBidi" w:cstheme="majorBidi" w:hAnsiTheme="majorBidi"/>
@@ -408,7 +408,7 @@
         <w:pStyle w:val="Heading1"/>
         <w:numPr>
           <w:ilvl w:val="0"/>
-          <w:numId w:val="6"/>
+          <w:numId w:val="5"/>
         </w:numPr>
         <w:rPr>
           <w:rFonts w:ascii="Times New Roman" w:hAnsi="Times New Roman" w:cs="Times New Roman" w:asciiTheme="majorBidi" w:cstheme="majorBidi" w:hAnsiTheme="majorBidi"/>
@@ -428,50 +428,49 @@
           <w:rFonts w:ascii="Times New Roman" w:hAnsi="Times New Roman" w:cs="Times New Roman" w:asciiTheme="majorBidi" w:cstheme="majorBidi" w:hAnsiTheme="majorBidi"/>
         </w:rPr>
       </w:pPr>
+      <w:r>
+        <w:rPr>
+          <w:rFonts w:cs="Times New Roman" w:ascii="Times New Roman" w:hAnsi="Times New Roman" w:asciiTheme="majorBidi" w:cstheme="majorBidi" w:hAnsiTheme="majorBidi"/>
+        </w:rPr>
+        <w:t>MySQL is a popular database used by numerous web applications. Unfortunately, SQL injection is a common web hacking technique. It is a code injection technique where an attacker executes malicious SQL statements to control a web application's database server.</w:t>
+      </w:r>
+    </w:p>
+    <w:p>
+      <w:pPr>
+        <w:pStyle w:val="BodyTextL25"/>
+        <w:rPr>
+          <w:rFonts w:ascii="Times New Roman" w:hAnsi="Times New Roman" w:cs="Times New Roman" w:asciiTheme="majorBidi" w:cstheme="majorBidi" w:hAnsiTheme="majorBidi"/>
+        </w:rPr>
+      </w:pPr>
+      <w:r>
+        <w:rPr>
+          <w:rFonts w:cs="Times New Roman" w:ascii="Times New Roman" w:hAnsi="Times New Roman" w:asciiTheme="majorBidi" w:cstheme="majorBidi" w:hAnsiTheme="majorBidi"/>
+        </w:rPr>
+        <w:t xml:space="preserve">Domain name servers (DNS) are directories of domain names, and they translate the domain names into IP addresses. This service can be used to exfiltrate data. </w:t>
+      </w:r>
+    </w:p>
+    <w:p>
+      <w:pPr>
+        <w:pStyle w:val="BodyTextL25"/>
+        <w:rPr>
+          <w:rFonts w:ascii="Times New Roman" w:hAnsi="Times New Roman" w:cs="Times New Roman" w:asciiTheme="majorBidi" w:cstheme="majorBidi" w:hAnsiTheme="majorBidi"/>
+        </w:rPr>
+      </w:pPr>
       <w:bookmarkStart w:id="1" w:name="_Hlk42868572"/>
       <w:r>
         <w:rPr>
           <w:rFonts w:cs="Times New Roman" w:ascii="Times New Roman" w:hAnsi="Times New Roman" w:asciiTheme="majorBidi" w:cstheme="majorBidi" w:hAnsiTheme="majorBidi"/>
         </w:rPr>
-        <w:t>MySQL is a popular database used by numerous web applications. Unfortunately, SQL injection is a common web hacking technique. It is a code injection technique where an attacker executes malicious SQL statements to control a web application's database server.</w:t>
-      </w:r>
-    </w:p>
-    <w:p>
-      <w:pPr>
-        <w:pStyle w:val="BodyTextL25"/>
-        <w:rPr>
-          <w:rFonts w:ascii="Times New Roman" w:hAnsi="Times New Roman" w:cs="Times New Roman" w:asciiTheme="majorBidi" w:cstheme="majorBidi" w:hAnsiTheme="majorBidi"/>
-        </w:rPr>
-      </w:pPr>
-      <w:r>
-        <w:rPr>
-          <w:rFonts w:cs="Times New Roman" w:ascii="Times New Roman" w:hAnsi="Times New Roman" w:asciiTheme="majorBidi" w:cstheme="majorBidi" w:hAnsiTheme="majorBidi"/>
-        </w:rPr>
-        <w:t xml:space="preserve">Domain name servers (DNS) are directories of domain names, and they translate the domain names into IP addresses. This service can be used to exfiltrate data. </w:t>
-      </w:r>
-    </w:p>
-    <w:p>
-      <w:pPr>
-        <w:pStyle w:val="BodyTextL25"/>
-        <w:rPr>
-          <w:rFonts w:ascii="Times New Roman" w:hAnsi="Times New Roman" w:cs="Times New Roman" w:asciiTheme="majorBidi" w:cstheme="majorBidi" w:hAnsiTheme="majorBidi"/>
-        </w:rPr>
-      </w:pPr>
-      <w:bookmarkStart w:id="2" w:name="_Hlk42868572"/>
-      <w:r>
-        <w:rPr>
-          <w:rFonts w:cs="Times New Roman" w:ascii="Times New Roman" w:hAnsi="Times New Roman" w:asciiTheme="majorBidi" w:cstheme="majorBidi" w:hAnsiTheme="majorBidi"/>
-        </w:rPr>
         <w:t>Cybersecurity personnel have determined that an exploit has occurred, and data containing PII may have been exposed to threat actors. In this lab, you will use Kibana to investigate the exploits to determine the data that was exfiltrated using HTTP and DNS during the attacks.</w:t>
       </w:r>
-      <w:bookmarkEnd w:id="2"/>
+      <w:bookmarkEnd w:id="1"/>
     </w:p>
     <w:p>
       <w:pPr>
         <w:pStyle w:val="Heading1"/>
         <w:numPr>
           <w:ilvl w:val="0"/>
-          <w:numId w:val="6"/>
+          <w:numId w:val="5"/>
         </w:numPr>
         <w:rPr>
           <w:rFonts w:ascii="Times New Roman" w:hAnsi="Times New Roman" w:cs="Times New Roman" w:asciiTheme="majorBidi" w:cstheme="majorBidi" w:hAnsiTheme="majorBidi"/>
@@ -496,23 +495,23 @@
           <w:rFonts w:ascii="Times New Roman" w:hAnsi="Times New Roman" w:cs="Times New Roman" w:asciiTheme="majorBidi" w:cstheme="majorBidi" w:hAnsiTheme="majorBidi"/>
         </w:rPr>
       </w:pPr>
+      <w:bookmarkStart w:id="2" w:name="_Hlk43385566"/>
       <w:bookmarkStart w:id="3" w:name="_Hlk43015014"/>
-      <w:bookmarkStart w:id="4" w:name="_Hlk43385566"/>
       <w:r>
         <w:rPr>
           <w:rFonts w:cs="Times New Roman" w:ascii="Times New Roman" w:hAnsi="Times New Roman" w:asciiTheme="majorBidi" w:cstheme="majorBidi" w:hAnsiTheme="majorBidi"/>
         </w:rPr>
         <w:t>Security Onion virtual machine</w:t>
       </w:r>
+      <w:bookmarkEnd w:id="2"/>
       <w:bookmarkEnd w:id="3"/>
-      <w:bookmarkEnd w:id="4"/>
     </w:p>
     <w:p>
       <w:pPr>
         <w:pStyle w:val="Heading1"/>
         <w:numPr>
           <w:ilvl w:val="0"/>
-          <w:numId w:val="6"/>
+          <w:numId w:val="5"/>
         </w:numPr>
         <w:rPr>
           <w:rFonts w:ascii="Times New Roman" w:hAnsi="Times New Roman" w:cs="Times New Roman" w:asciiTheme="majorBidi" w:cstheme="majorBidi" w:hAnsiTheme="majorBidi"/>
@@ -530,13 +529,12 @@
         <w:pStyle w:val="Heading2"/>
         <w:numPr>
           <w:ilvl w:val="1"/>
-          <w:numId w:val="6"/>
+          <w:numId w:val="5"/>
         </w:numPr>
         <w:rPr>
           <w:rFonts w:ascii="Times New Roman" w:hAnsi="Times New Roman" w:cs="Times New Roman" w:asciiTheme="majorBidi" w:cstheme="majorBidi" w:hAnsiTheme="majorBidi"/>
         </w:rPr>
       </w:pPr>
-      <w:bookmarkStart w:id="5" w:name="_Hlk43015136"/>
       <w:r>
         <w:rPr>
           <w:rFonts w:cs="Times New Roman" w:ascii="Times New Roman" w:hAnsi="Times New Roman" w:asciiTheme="majorBidi" w:cstheme="majorBidi" w:hAnsiTheme="majorBidi"/>
@@ -563,7 +561,7 @@
         <w:pStyle w:val="Heading3"/>
         <w:numPr>
           <w:ilvl w:val="2"/>
-          <w:numId w:val="6"/>
+          <w:numId w:val="5"/>
         </w:numPr>
         <w:rPr>
           <w:rFonts w:ascii="Times New Roman" w:hAnsi="Times New Roman" w:cs="Times New Roman" w:asciiTheme="majorBidi" w:cstheme="majorBidi" w:hAnsiTheme="majorBidi"/>
@@ -595,7 +593,7 @@
         <w:pStyle w:val="SubStepAlpha"/>
         <w:numPr>
           <w:ilvl w:val="3"/>
-          <w:numId w:val="6"/>
+          <w:numId w:val="5"/>
         </w:numPr>
         <w:rPr>
           <w:rFonts w:ascii="Times New Roman" w:hAnsi="Times New Roman" w:cs="Times New Roman" w:asciiTheme="majorBidi" w:cstheme="majorBidi" w:hAnsiTheme="majorBidi"/>
@@ -641,7 +639,7 @@
         <w:pStyle w:val="SubStepAlpha"/>
         <w:numPr>
           <w:ilvl w:val="3"/>
-          <w:numId w:val="6"/>
+          <w:numId w:val="5"/>
         </w:numPr>
         <w:rPr>
           <w:rFonts w:ascii="Times New Roman" w:hAnsi="Times New Roman" w:cs="Times New Roman" w:asciiTheme="majorBidi" w:cstheme="majorBidi" w:hAnsiTheme="majorBidi"/>
@@ -846,7 +844,7 @@
         <w:pStyle w:val="SubStepAlpha"/>
         <w:numPr>
           <w:ilvl w:val="3"/>
-          <w:numId w:val="6"/>
+          <w:numId w:val="5"/>
         </w:numPr>
         <w:rPr>
           <w:rFonts w:ascii="Times New Roman" w:hAnsi="Times New Roman" w:cs="Times New Roman" w:asciiTheme="majorBidi" w:cstheme="majorBidi" w:hAnsiTheme="majorBidi"/>
@@ -921,7 +919,7 @@
         <w:keepNext w:val="true"/>
         <w:numPr>
           <w:ilvl w:val="3"/>
-          <w:numId w:val="6"/>
+          <w:numId w:val="5"/>
         </w:numPr>
         <w:rPr>
           <w:rFonts w:ascii="Times New Roman" w:hAnsi="Times New Roman" w:cs="Times New Roman" w:asciiTheme="majorBidi" w:cstheme="majorBidi" w:hAnsiTheme="majorBidi"/>
@@ -1056,7 +1054,7 @@
         <w:keepNext w:val="true"/>
         <w:numPr>
           <w:ilvl w:val="3"/>
-          <w:numId w:val="6"/>
+          <w:numId w:val="5"/>
         </w:numPr>
         <w:rPr>
           <w:rFonts w:ascii="Times New Roman" w:hAnsi="Times New Roman" w:cs="Times New Roman" w:asciiTheme="majorBidi" w:cstheme="majorBidi" w:hAnsiTheme="majorBidi"/>
@@ -1120,7 +1118,7 @@
         <w:pStyle w:val="Heading3"/>
         <w:numPr>
           <w:ilvl w:val="2"/>
-          <w:numId w:val="6"/>
+          <w:numId w:val="5"/>
         </w:numPr>
         <w:rPr>
           <w:rFonts w:ascii="Times New Roman" w:hAnsi="Times New Roman" w:cs="Times New Roman" w:asciiTheme="majorBidi" w:cstheme="majorBidi" w:hAnsiTheme="majorBidi"/>
@@ -1139,7 +1137,7 @@
         <w:keepNext w:val="true"/>
         <w:numPr>
           <w:ilvl w:val="3"/>
-          <w:numId w:val="6"/>
+          <w:numId w:val="5"/>
         </w:numPr>
         <w:rPr>
           <w:rFonts w:ascii="Times New Roman" w:hAnsi="Times New Roman" w:cs="Times New Roman" w:asciiTheme="majorBidi" w:cstheme="majorBidi" w:hAnsiTheme="majorBidi"/>
@@ -1435,7 +1433,7 @@
         <w:pStyle w:val="SubStepAlpha"/>
         <w:numPr>
           <w:ilvl w:val="3"/>
-          <w:numId w:val="6"/>
+          <w:numId w:val="5"/>
         </w:numPr>
         <w:rPr>
           <w:rFonts w:ascii="Times New Roman" w:hAnsi="Times New Roman" w:cs="Times New Roman" w:asciiTheme="majorBidi" w:cstheme="majorBidi" w:hAnsiTheme="majorBidi"/>
@@ -1453,7 +1451,7 @@
         <w:pStyle w:val="SubStepAlpha"/>
         <w:numPr>
           <w:ilvl w:val="3"/>
-          <w:numId w:val="6"/>
+          <w:numId w:val="5"/>
         </w:numPr>
         <w:rPr>
           <w:rFonts w:ascii="Times New Roman" w:hAnsi="Times New Roman" w:cs="Times New Roman" w:asciiTheme="majorBidi" w:cstheme="majorBidi" w:hAnsiTheme="majorBidi"/>
@@ -1606,7 +1604,17 @@
           <w:i/>
           <w:iCs/>
         </w:rPr>
-        <w:t>Ans: doc</w:t>
+        <w:t xml:space="preserve">Ans: </w:t>
+      </w:r>
+      <w:r>
+        <w:rPr>
+          <w:rFonts w:cs="Times New Roman" w:ascii="Times New Roman" w:hAnsi="Times New Roman" w:asciiTheme="majorBidi" w:cstheme="majorBidi" w:hAnsiTheme="majorBidi"/>
+          <w:b/>
+          <w:bCs/>
+          <w:i/>
+          <w:iCs/>
+        </w:rPr>
+        <w:t>bro</w:t>
       </w:r>
     </w:p>
     <w:p>
@@ -1783,6 +1791,26 @@
         </w:rPr>
         <w:t>As mentioned above it saying about PII of credit card number and it is important as it is asking for password.</w:t>
       </w:r>
+      <w:r>
+        <w:rPr>
+          <w:rFonts w:cs="Times New Roman" w:ascii="Times New Roman" w:hAnsi="Times New Roman" w:asciiTheme="majorBidi" w:cstheme="majorBidi" w:hAnsiTheme="majorBidi"/>
+          <w:b/>
+          <w:bCs/>
+          <w:i/>
+          <w:iCs/>
+        </w:rPr>
+        <w:t xml:space="preserve"> </w:t>
+      </w:r>
+      <w:r>
+        <w:rPr>
+          <w:rFonts w:cs="Times New Roman" w:ascii="Times New Roman" w:hAnsi="Times New Roman" w:asciiTheme="majorBidi" w:cstheme="majorBidi" w:hAnsiTheme="majorBidi"/>
+          <w:b w:val="false"/>
+          <w:bCs w:val="false"/>
+          <w:i w:val="false"/>
+          <w:iCs w:val="false"/>
+        </w:rPr>
+        <w:t>It  simply asks for credit card information.</w:t>
+      </w:r>
     </w:p>
     <w:p>
       <w:pPr>
@@ -1815,7 +1843,7 @@
         <w:pStyle w:val="Heading3"/>
         <w:numPr>
           <w:ilvl w:val="2"/>
-          <w:numId w:val="6"/>
+          <w:numId w:val="5"/>
         </w:numPr>
         <w:rPr>
           <w:rFonts w:ascii="Times New Roman" w:hAnsi="Times New Roman" w:cs="Times New Roman" w:asciiTheme="majorBidi" w:cstheme="majorBidi" w:hAnsiTheme="majorBidi"/>
@@ -1834,7 +1862,7 @@
         <w:keepNext w:val="true"/>
         <w:numPr>
           <w:ilvl w:val="3"/>
-          <w:numId w:val="6"/>
+          <w:numId w:val="5"/>
         </w:numPr>
         <w:rPr>
           <w:rFonts w:ascii="Times New Roman" w:hAnsi="Times New Roman" w:cs="Times New Roman" w:asciiTheme="majorBidi" w:cstheme="majorBidi" w:hAnsiTheme="majorBidi"/>
@@ -1912,7 +1940,7 @@
         <w:pStyle w:val="SubStepAlpha"/>
         <w:numPr>
           <w:ilvl w:val="3"/>
-          <w:numId w:val="6"/>
+          <w:numId w:val="5"/>
         </w:numPr>
         <w:rPr>
           <w:rFonts w:ascii="Times New Roman" w:hAnsi="Times New Roman" w:cs="Times New Roman" w:asciiTheme="majorBidi" w:cstheme="majorBidi" w:hAnsiTheme="majorBidi"/>
@@ -1930,7 +1958,7 @@
         <w:pStyle w:val="SubStepAlpha"/>
         <w:numPr>
           <w:ilvl w:val="3"/>
-          <w:numId w:val="6"/>
+          <w:numId w:val="5"/>
         </w:numPr>
         <w:rPr>
           <w:rFonts w:ascii="Times New Roman" w:hAnsi="Times New Roman" w:cs="Times New Roman" w:asciiTheme="majorBidi" w:cstheme="majorBidi" w:hAnsiTheme="majorBidi"/>
@@ -1991,7 +2019,7 @@
         <w:keepNext w:val="true"/>
         <w:numPr>
           <w:ilvl w:val="3"/>
-          <w:numId w:val="6"/>
+          <w:numId w:val="5"/>
         </w:numPr>
         <w:rPr>
           <w:rFonts w:ascii="Times New Roman" w:hAnsi="Times New Roman" w:cs="Times New Roman" w:asciiTheme="majorBidi" w:cstheme="majorBidi" w:hAnsiTheme="majorBidi"/>
@@ -2143,7 +2171,17 @@
           <w:i/>
           <w:iCs/>
         </w:rPr>
-        <w:t>Type your answers here.</w:t>
+        <w:t xml:space="preserve">Ans: </w:t>
+      </w:r>
+      <w:r>
+        <w:rPr>
+          <w:rFonts w:cs="Times New Roman" w:ascii="Times New Roman" w:hAnsi="Times New Roman" w:asciiTheme="majorBidi" w:cstheme="majorBidi" w:hAnsiTheme="majorBidi"/>
+          <w:b w:val="false"/>
+          <w:bCs w:val="false"/>
+          <w:i w:val="false"/>
+          <w:iCs w:val="false"/>
+        </w:rPr>
+        <w:t>There shows up to be a list of usernames and passwords that are portion of the data that was returned in reaction to the HTTP GET ask. Usually bizarre.</w:t>
       </w:r>
     </w:p>
     <w:p>
@@ -2225,7 +2263,79 @@
           <w:i/>
           <w:iCs/>
         </w:rPr>
-        <w:t>Type your answers here.</w:t>
+        <w:t xml:space="preserve">Ans:         </w:t>
+      </w:r>
+      <w:r>
+        <w:rPr>
+          <w:rStyle w:val="StrongEmphasis"/>
+          <w:rFonts w:cs="Times New Roman" w:ascii="Times New Roman" w:hAnsi="Times New Roman" w:asciiTheme="majorBidi" w:cstheme="majorBidi" w:hAnsiTheme="majorBidi"/>
+          <w:i/>
+          <w:iCs/>
+        </w:rPr>
+        <w:t>Username                       Password                 Signature</w:t>
+      </w:r>
+    </w:p>
+    <w:p>
+      <w:pPr>
+        <w:pStyle w:val="PreformattedText"/>
+        <w:rPr>
+          <w:rFonts w:ascii="Times New Roman" w:hAnsi="Times New Roman" w:cs="Times New Roman" w:asciiTheme="majorBidi" w:cstheme="majorBidi" w:hAnsiTheme="majorBidi"/>
+          <w:b/>
+          <w:b/>
+          <w:bCs/>
+          <w:i/>
+          <w:i/>
+          <w:iCs/>
+        </w:rPr>
+      </w:pPr>
+      <w:r>
+        <w:rPr/>
+        <w:t xml:space="preserve">         </w:t>
+      </w:r>
+      <w:r>
+        <w:rPr/>
+        <w:t>4444111122223333      745         2012-03-01</w:t>
+      </w:r>
+    </w:p>
+    <w:p>
+      <w:pPr>
+        <w:pStyle w:val="PreformattedText"/>
+        <w:spacing w:before="60" w:after="283"/>
+        <w:rPr>
+          <w:rFonts w:ascii="Times New Roman" w:hAnsi="Times New Roman" w:cs="Times New Roman" w:asciiTheme="majorBidi" w:cstheme="majorBidi" w:hAnsiTheme="majorBidi"/>
+          <w:b/>
+          <w:b/>
+          <w:bCs/>
+          <w:i/>
+          <w:i/>
+          <w:iCs/>
+        </w:rPr>
+      </w:pPr>
+      <w:r>
+        <w:rPr/>
+        <w:t xml:space="preserve">         </w:t>
+      </w:r>
+      <w:r>
+        <w:rPr/>
+        <w:t>7746536337776330      722         2015-04-01</w:t>
+      </w:r>
+    </w:p>
+    <w:p>
+      <w:pPr>
+        <w:pStyle w:val="BodyTextL50"/>
+        <w:spacing w:before="0" w:after="120"/>
+        <w:rPr>
+          <w:rFonts w:ascii="Times New Roman" w:hAnsi="Times New Roman" w:cs="Times New Roman" w:asciiTheme="majorBidi" w:cstheme="majorBidi" w:hAnsiTheme="majorBidi"/>
+          <w:b/>
+          <w:b/>
+          <w:bCs/>
+          <w:i/>
+          <w:i/>
+          <w:iCs/>
+        </w:rPr>
+      </w:pPr>
+      <w:r>
+        <w:rPr/>
       </w:r>
     </w:p>
     <w:p>
@@ -2261,7 +2371,7 @@
         <w:pStyle w:val="SubStepAlpha"/>
         <w:numPr>
           <w:ilvl w:val="3"/>
-          <w:numId w:val="6"/>
+          <w:numId w:val="5"/>
         </w:numPr>
         <w:rPr>
           <w:rFonts w:ascii="Times New Roman" w:hAnsi="Times New Roman" w:cs="Times New Roman" w:asciiTheme="majorBidi" w:cstheme="majorBidi" w:hAnsiTheme="majorBidi"/>
@@ -2279,7 +2389,7 @@
         <w:pStyle w:val="Heading2"/>
         <w:numPr>
           <w:ilvl w:val="1"/>
-          <w:numId w:val="6"/>
+          <w:numId w:val="5"/>
         </w:numPr>
         <w:rPr>
           <w:rFonts w:ascii="Times New Roman" w:hAnsi="Times New Roman" w:cs="Times New Roman" w:asciiTheme="majorBidi" w:cstheme="majorBidi" w:hAnsiTheme="majorBidi"/>
@@ -2311,7 +2421,7 @@
         <w:pStyle w:val="Heading3"/>
         <w:numPr>
           <w:ilvl w:val="2"/>
-          <w:numId w:val="6"/>
+          <w:numId w:val="5"/>
         </w:numPr>
         <w:rPr>
           <w:rFonts w:ascii="Times New Roman" w:hAnsi="Times New Roman" w:cs="Times New Roman" w:asciiTheme="majorBidi" w:cstheme="majorBidi" w:hAnsiTheme="majorBidi"/>
@@ -2329,7 +2439,7 @@
         <w:pStyle w:val="SubStepAlpha"/>
         <w:numPr>
           <w:ilvl w:val="3"/>
-          <w:numId w:val="6"/>
+          <w:numId w:val="5"/>
         </w:numPr>
         <w:rPr>
           <w:rFonts w:ascii="Times New Roman" w:hAnsi="Times New Roman" w:cs="Times New Roman" w:asciiTheme="majorBidi" w:cstheme="majorBidi" w:hAnsiTheme="majorBidi"/>
@@ -2362,7 +2472,7 @@
         <w:keepNext w:val="true"/>
         <w:numPr>
           <w:ilvl w:val="3"/>
-          <w:numId w:val="6"/>
+          <w:numId w:val="5"/>
         </w:numPr>
         <w:rPr>
           <w:rFonts w:ascii="Times New Roman" w:hAnsi="Times New Roman" w:cs="Times New Roman" w:asciiTheme="majorBidi" w:cstheme="majorBidi" w:hAnsiTheme="majorBidi"/>
@@ -2440,7 +2550,7 @@
         <w:pStyle w:val="Heading3"/>
         <w:numPr>
           <w:ilvl w:val="2"/>
-          <w:numId w:val="6"/>
+          <w:numId w:val="5"/>
         </w:numPr>
         <w:rPr>
           <w:rFonts w:ascii="Times New Roman" w:hAnsi="Times New Roman" w:cs="Times New Roman" w:asciiTheme="majorBidi" w:cstheme="majorBidi" w:hAnsiTheme="majorBidi"/>
@@ -2458,7 +2568,7 @@
         <w:pStyle w:val="SubStepAlpha"/>
         <w:numPr>
           <w:ilvl w:val="3"/>
-          <w:numId w:val="6"/>
+          <w:numId w:val="5"/>
         </w:numPr>
         <w:rPr>
           <w:rFonts w:ascii="Times New Roman" w:hAnsi="Times New Roman" w:cs="Times New Roman" w:asciiTheme="majorBidi" w:cstheme="majorBidi" w:hAnsiTheme="majorBidi"/>
@@ -2477,7 +2587,7 @@
         <w:keepNext w:val="true"/>
         <w:numPr>
           <w:ilvl w:val="3"/>
-          <w:numId w:val="6"/>
+          <w:numId w:val="5"/>
         </w:numPr>
         <w:rPr>
           <w:rFonts w:ascii="Times New Roman" w:hAnsi="Times New Roman" w:cs="Times New Roman" w:asciiTheme="majorBidi" w:cstheme="majorBidi" w:hAnsiTheme="majorBidi"/>
@@ -2607,7 +2717,7 @@
         <w:keepNext w:val="true"/>
         <w:numPr>
           <w:ilvl w:val="3"/>
-          <w:numId w:val="6"/>
+          <w:numId w:val="5"/>
         </w:numPr>
         <w:rPr>
           <w:rFonts w:ascii="Times New Roman" w:hAnsi="Times New Roman" w:cs="Times New Roman" w:asciiTheme="majorBidi" w:cstheme="majorBidi" w:hAnsiTheme="majorBidi"/>
@@ -2700,7 +2810,7 @@
         <w:keepNext w:val="true"/>
         <w:numPr>
           <w:ilvl w:val="3"/>
-          <w:numId w:val="6"/>
+          <w:numId w:val="5"/>
         </w:numPr>
         <w:rPr>
           <w:rFonts w:ascii="Times New Roman" w:hAnsi="Times New Roman" w:cs="Times New Roman" w:asciiTheme="majorBidi" w:cstheme="majorBidi" w:hAnsiTheme="majorBidi"/>
@@ -2764,7 +2874,37 @@
           <w:i/>
           <w:iCs/>
         </w:rPr>
-        <w:t>Type your answers here.</w:t>
+        <w:t>Ans: C</w:t>
+      </w:r>
+      <w:r>
+        <w:rPr>
+          <w:rFonts w:cs="Times New Roman" w:ascii="Times New Roman" w:hAnsi="Times New Roman" w:asciiTheme="majorBidi" w:cstheme="majorBidi" w:hAnsiTheme="majorBidi"/>
+          <w:b w:val="false"/>
+          <w:bCs w:val="false"/>
+          <w:i w:val="false"/>
+          <w:iCs w:val="false"/>
+        </w:rPr>
+        <w:t xml:space="preserve">lient: </w:t>
+      </w:r>
+      <w:r>
+        <w:rPr>
+          <w:rFonts w:cs="Times New Roman" w:ascii="Times New Roman" w:hAnsi="Times New Roman" w:asciiTheme="majorBidi" w:cstheme="majorBidi" w:hAnsiTheme="majorBidi"/>
+          <w:b w:val="false"/>
+          <w:bCs w:val="false"/>
+          <w:i w:val="false"/>
+          <w:iCs w:val="false"/>
+        </w:rPr>
+        <w:t xml:space="preserve">192.168.0.11 </w:t>
+      </w:r>
+      <w:r>
+        <w:rPr>
+          <w:rFonts w:cs="Times New Roman" w:ascii="Times New Roman" w:hAnsi="Times New Roman" w:asciiTheme="majorBidi" w:cstheme="majorBidi" w:hAnsiTheme="majorBidi"/>
+          <w:b w:val="false"/>
+          <w:bCs w:val="false"/>
+          <w:i w:val="false"/>
+          <w:iCs w:val="false"/>
+        </w:rPr>
+        <w:t>and Server: 209.165.200.235</w:t>
       </w:r>
     </w:p>
     <w:p>
@@ -2800,7 +2940,7 @@
         <w:pStyle w:val="Heading3"/>
         <w:numPr>
           <w:ilvl w:val="2"/>
-          <w:numId w:val="6"/>
+          <w:numId w:val="5"/>
         </w:numPr>
         <w:rPr>
           <w:rFonts w:ascii="Times New Roman" w:hAnsi="Times New Roman" w:cs="Times New Roman" w:asciiTheme="majorBidi" w:cstheme="majorBidi" w:hAnsiTheme="majorBidi"/>
@@ -2823,7 +2963,7 @@
         <w:keepNext w:val="true"/>
         <w:numPr>
           <w:ilvl w:val="3"/>
-          <w:numId w:val="6"/>
+          <w:numId w:val="5"/>
         </w:numPr>
         <w:rPr>
           <w:rFonts w:ascii="Times New Roman" w:hAnsi="Times New Roman" w:cs="Times New Roman" w:asciiTheme="majorBidi" w:cstheme="majorBidi" w:hAnsiTheme="majorBidi"/>
@@ -2901,7 +3041,7 @@
         <w:pStyle w:val="SubStepAlpha"/>
         <w:numPr>
           <w:ilvl w:val="3"/>
-          <w:numId w:val="6"/>
+          <w:numId w:val="5"/>
         </w:numPr>
         <w:rPr>
           <w:rFonts w:ascii="Times New Roman" w:hAnsi="Times New Roman" w:cs="Times New Roman" w:asciiTheme="majorBidi" w:cstheme="majorBidi" w:hAnsiTheme="majorBidi"/>
@@ -2973,7 +3113,7 @@
         <w:pStyle w:val="SubStepAlpha"/>
         <w:numPr>
           <w:ilvl w:val="3"/>
-          <w:numId w:val="6"/>
+          <w:numId w:val="5"/>
         </w:numPr>
         <w:rPr>
           <w:rFonts w:ascii="Times New Roman" w:hAnsi="Times New Roman" w:cs="Times New Roman" w:asciiTheme="majorBidi" w:cstheme="majorBidi" w:hAnsiTheme="majorBidi"/>
@@ -3111,7 +3251,34 @@
           <w:i/>
           <w:iCs/>
         </w:rPr>
-        <w:t>Type your answers here.</w:t>
+        <w:t xml:space="preserve">Ans: </w:t>
+      </w:r>
+    </w:p>
+    <w:p>
+      <w:pPr>
+        <w:pStyle w:val="BodyTextL50"/>
+        <w:spacing w:before="0" w:after="120"/>
+        <w:rPr>
+          <w:b w:val="false"/>
+          <w:b w:val="false"/>
+          <w:bCs w:val="false"/>
+          <w:i w:val="false"/>
+          <w:i w:val="false"/>
+          <w:iCs w:val="false"/>
+        </w:rPr>
+      </w:pPr>
+      <w:r>
+        <w:rPr>
+          <w:b w:val="false"/>
+          <w:bCs w:val="false"/>
+          <w:i w:val="false"/>
+          <w:iCs w:val="false"/>
+        </w:rPr>
+        <w:t>CONFIDENTIAL DOCUMENT</w:t>
+        <w:br/>
+        <w:t>DO NOT SHARE</w:t>
+        <w:br/>
+        <w:t>This document contains information about the last security breach.</w:t>
       </w:r>
     </w:p>
     <w:p>
@@ -3177,7 +3344,17 @@
           <w:i/>
           <w:iCs/>
         </w:rPr>
-        <w:t>Type your answers here.</w:t>
+        <w:t xml:space="preserve">Ans: </w:t>
+      </w:r>
+      <w:r>
+        <w:rPr>
+          <w:rFonts w:cs="Times New Roman" w:ascii="Times New Roman" w:hAnsi="Times New Roman" w:asciiTheme="majorBidi" w:cstheme="majorBidi" w:hAnsiTheme="majorBidi"/>
+          <w:b w:val="false"/>
+          <w:bCs w:val="false"/>
+          <w:i w:val="false"/>
+          <w:iCs w:val="false"/>
+        </w:rPr>
+        <w:t>The comes about show that the DNS demands were partitioned, facilitated demands containing covered up substance. The bigger importance of the result is that DNS inquiries may well be utilized to cover up the sending of records and bypass arrange security.</w:t>
       </w:r>
     </w:p>
     <w:p>
@@ -3213,14 +3390,14 @@
           <w:rFonts w:ascii="Times New Roman" w:hAnsi="Times New Roman" w:cs="Times New Roman" w:asciiTheme="majorBidi" w:cstheme="majorBidi" w:hAnsiTheme="majorBidi"/>
         </w:rPr>
       </w:pPr>
-      <w:bookmarkStart w:id="6" w:name="_Hlk43015136"/>
+      <w:bookmarkStart w:id="4" w:name="_Hlk43015136"/>
       <w:r>
         <w:rPr>
           <w:rFonts w:cs="Times New Roman" w:ascii="Times New Roman" w:hAnsi="Times New Roman" w:asciiTheme="majorBidi" w:cstheme="majorBidi" w:hAnsiTheme="majorBidi"/>
         </w:rPr>
         <w:t>What may have created these encoded DNS queries and why was DNS selected as the means to exfiltrate data?</w:t>
       </w:r>
-      <w:bookmarkEnd w:id="6"/>
+      <w:bookmarkEnd w:id="4"/>
     </w:p>
     <w:p>
       <w:pPr>
@@ -3244,7 +3421,17 @@
           <w:i/>
           <w:iCs/>
         </w:rPr>
-        <w:t>Type your answers here.</w:t>
+        <w:t xml:space="preserve">Ans: </w:t>
+      </w:r>
+      <w:r>
+        <w:rPr>
+          <w:rFonts w:cs="Times New Roman" w:ascii="Times New Roman" w:hAnsi="Times New Roman" w:asciiTheme="majorBidi" w:cstheme="majorBidi" w:hAnsiTheme="majorBidi"/>
+          <w:b w:val="false"/>
+          <w:bCs w:val="false"/>
+          <w:i w:val="false"/>
+          <w:iCs w:val="false"/>
+        </w:rPr>
+        <w:t>It is conceivable that malware has is making these demands by cycling through archives on the have and encoding their substance in hexadecimal and after that making DNS inquiries that utilize the hexadecimal strings as DNS subdomains. DNS demands are exceptionally commonly sent out of a organize to the web, so DNS demands may not be checked.</w:t>
       </w:r>
     </w:p>
     <w:sectPr>
@@ -3386,7 +3573,7 @@
     </w:pPr>
     <w:sdt>
       <w:sdtPr>
-        <w:id w:val="1551850452"/>
+        <w:id w:val="422695616"/>
         <w:dataBinding w:prefixMappings="xmlns:ns0='http://purl.org/dc/elements/1.1/' xmlns:ns1='http://schemas.openxmlformats.org/package/2006/metadata/core-properties' " w:xpath="/ns1:coreProperties[1]/ns0:title[1]" w:storeItemID="{6C3C8BC8-F283-45AE-878A-BAB7291924A1}"/>
         <w:placeholder>
           <w:docPart w:val="A12FBD67FD434E1E83084AD554CB0641"/>
@@ -3484,7 +3671,7 @@
       <w:lvlJc w:val="left"/>
       <w:pPr>
         <w:tabs>
-          <w:tab w:val="num" w:pos="1080"/>
+          <w:tab w:val="num" w:pos="0"/>
         </w:tabs>
         <w:ind w:left="1080" w:hanging="360"/>
       </w:pPr>
@@ -3503,7 +3690,7 @@
       <w:lvlJc w:val="left"/>
       <w:pPr>
         <w:tabs>
-          <w:tab w:val="num" w:pos="720"/>
+          <w:tab w:val="num" w:pos="0"/>
         </w:tabs>
         <w:ind w:left="720" w:hanging="360"/>
       </w:pPr>
@@ -3519,7 +3706,7 @@
       <w:lvlJc w:val="left"/>
       <w:pPr>
         <w:tabs>
-          <w:tab w:val="num" w:pos="1080"/>
+          <w:tab w:val="num" w:pos="0"/>
         </w:tabs>
         <w:ind w:left="1080" w:hanging="360"/>
       </w:pPr>
@@ -3714,128 +3901,6 @@
   <w:abstractNum w:abstractNumId="3">
     <w:lvl w:ilvl="0">
       <w:start w:val="1"/>
-      <w:numFmt w:val="none"/>
-      <w:suff w:val="nothing"/>
-      <w:lvlText w:val=""/>
-      <w:lvlJc w:val="left"/>
-      <w:pPr>
-        <w:tabs>
-          <w:tab w:val="num" w:pos="0"/>
-        </w:tabs>
-        <w:ind w:left="0" w:hanging="0"/>
-      </w:pPr>
-      <w:rPr/>
-    </w:lvl>
-    <w:lvl w:ilvl="1">
-      <w:start w:val="1"/>
-      <w:numFmt w:val="decimal"/>
-      <w:suff w:val="space"/>
-      <w:lvlText w:val="Part %2:"/>
-      <w:lvlJc w:val="left"/>
-      <w:pPr>
-        <w:tabs>
-          <w:tab w:val="num" w:pos="0"/>
-        </w:tabs>
-        <w:ind w:left="0" w:hanging="0"/>
-      </w:pPr>
-      <w:rPr/>
-    </w:lvl>
-    <w:lvl w:ilvl="2">
-      <w:start w:val="1"/>
-      <w:numFmt w:val="decimal"/>
-      <w:suff w:val="space"/>
-      <w:lvlText w:val="Step %3:"/>
-      <w:lvlJc w:val="left"/>
-      <w:pPr>
-        <w:tabs>
-          <w:tab w:val="num" w:pos="0"/>
-        </w:tabs>
-        <w:ind w:left="0" w:hanging="0"/>
-      </w:pPr>
-      <w:rPr/>
-    </w:lvl>
-    <w:lvl w:ilvl="3">
-      <w:start w:val="1"/>
-      <w:numFmt w:val="lowerLetter"/>
-      <w:lvlText w:val="%4."/>
-      <w:lvlJc w:val="left"/>
-      <w:pPr>
-        <w:tabs>
-          <w:tab w:val="num" w:pos="720"/>
-        </w:tabs>
-        <w:ind w:left="720" w:hanging="360"/>
-      </w:pPr>
-      <w:rPr/>
-    </w:lvl>
-    <w:lvl w:ilvl="4">
-      <w:start w:val="1"/>
-      <w:numFmt w:val="decimal"/>
-      <w:lvlText w:val="%5)"/>
-      <w:lvlJc w:val="left"/>
-      <w:pPr>
-        <w:tabs>
-          <w:tab w:val="num" w:pos="1080"/>
-        </w:tabs>
-        <w:ind w:left="1080" w:hanging="360"/>
-      </w:pPr>
-      <w:rPr/>
-    </w:lvl>
-    <w:lvl w:ilvl="5">
-      <w:start w:val="1"/>
-      <w:numFmt w:val="lowerRoman"/>
-      <w:lvlText w:val="(%6)"/>
-      <w:lvlJc w:val="left"/>
-      <w:pPr>
-        <w:tabs>
-          <w:tab w:val="num" w:pos="0"/>
-        </w:tabs>
-        <w:ind w:left="2160" w:hanging="360"/>
-      </w:pPr>
-      <w:rPr/>
-    </w:lvl>
-    <w:lvl w:ilvl="6">
-      <w:start w:val="1"/>
-      <w:numFmt w:val="decimal"/>
-      <w:lvlText w:val="%7."/>
-      <w:lvlJc w:val="left"/>
-      <w:pPr>
-        <w:tabs>
-          <w:tab w:val="num" w:pos="0"/>
-        </w:tabs>
-        <w:ind w:left="2520" w:hanging="360"/>
-      </w:pPr>
-      <w:rPr/>
-    </w:lvl>
-    <w:lvl w:ilvl="7">
-      <w:start w:val="1"/>
-      <w:numFmt w:val="lowerLetter"/>
-      <w:lvlText w:val="%8."/>
-      <w:lvlJc w:val="left"/>
-      <w:pPr>
-        <w:tabs>
-          <w:tab w:val="num" w:pos="0"/>
-        </w:tabs>
-        <w:ind w:left="2880" w:hanging="360"/>
-      </w:pPr>
-      <w:rPr/>
-    </w:lvl>
-    <w:lvl w:ilvl="8">
-      <w:start w:val="1"/>
-      <w:numFmt w:val="lowerRoman"/>
-      <w:lvlText w:val="%9."/>
-      <w:lvlJc w:val="left"/>
-      <w:pPr>
-        <w:tabs>
-          <w:tab w:val="num" w:pos="0"/>
-        </w:tabs>
-        <w:ind w:left="3240" w:hanging="360"/>
-      </w:pPr>
-      <w:rPr/>
-    </w:lvl>
-  </w:abstractNum>
-  <w:abstractNum w:abstractNumId="4">
-    <w:lvl w:ilvl="0">
-      <w:start w:val="1"/>
       <w:numFmt w:val="bullet"/>
       <w:lvlText w:val="o"/>
       <w:lvlJc w:val="left"/>
@@ -3970,7 +4035,7 @@
       </w:rPr>
     </w:lvl>
   </w:abstractNum>
-  <w:abstractNum w:abstractNumId="5">
+  <w:abstractNum w:abstractNumId="4">
     <w:lvl w:ilvl="0">
       <w:start w:val="1"/>
       <w:numFmt w:val="bullet"/>
@@ -3997,6 +4062,7 @@
         </w:tabs>
         <w:ind w:left="1080" w:hanging="360"/>
       </w:pPr>
+      <w:rPr/>
     </w:lvl>
     <w:lvl w:ilvl="2">
       <w:start w:val="1"/>
@@ -4009,6 +4075,7 @@
         </w:tabs>
         <w:ind w:left="1440" w:hanging="360"/>
       </w:pPr>
+      <w:rPr/>
     </w:lvl>
     <w:lvl w:ilvl="3">
       <w:start w:val="1"/>
@@ -4021,6 +4088,7 @@
         </w:tabs>
         <w:ind w:left="1800" w:hanging="360"/>
       </w:pPr>
+      <w:rPr/>
     </w:lvl>
     <w:lvl w:ilvl="4">
       <w:start w:val="1"/>
@@ -4033,6 +4101,7 @@
         </w:tabs>
         <w:ind w:left="2160" w:hanging="360"/>
       </w:pPr>
+      <w:rPr/>
     </w:lvl>
     <w:lvl w:ilvl="5">
       <w:start w:val="1"/>
@@ -4045,6 +4114,7 @@
         </w:tabs>
         <w:ind w:left="2520" w:hanging="360"/>
       </w:pPr>
+      <w:rPr/>
     </w:lvl>
     <w:lvl w:ilvl="6">
       <w:start w:val="1"/>
@@ -4057,6 +4127,7 @@
         </w:tabs>
         <w:ind w:left="2880" w:hanging="360"/>
       </w:pPr>
+      <w:rPr/>
     </w:lvl>
     <w:lvl w:ilvl="7">
       <w:start w:val="1"/>
@@ -4069,6 +4140,7 @@
         </w:tabs>
         <w:ind w:left="3240" w:hanging="360"/>
       </w:pPr>
+      <w:rPr/>
     </w:lvl>
     <w:lvl w:ilvl="8">
       <w:start w:val="1"/>
@@ -4081,6 +4153,129 @@
         </w:tabs>
         <w:ind w:left="3600" w:hanging="360"/>
       </w:pPr>
+      <w:rPr/>
+    </w:lvl>
+  </w:abstractNum>
+  <w:abstractNum w:abstractNumId="5">
+    <w:lvl w:ilvl="0">
+      <w:start w:val="1"/>
+      <w:numFmt w:val="none"/>
+      <w:suff w:val="nothing"/>
+      <w:lvlText w:val=""/>
+      <w:lvlJc w:val="left"/>
+      <w:pPr>
+        <w:tabs>
+          <w:tab w:val="num" w:pos="0"/>
+        </w:tabs>
+        <w:ind w:left="0" w:hanging="0"/>
+      </w:pPr>
+      <w:rPr/>
+    </w:lvl>
+    <w:lvl w:ilvl="1">
+      <w:start w:val="1"/>
+      <w:numFmt w:val="decimal"/>
+      <w:suff w:val="space"/>
+      <w:lvlText w:val="Part %2:"/>
+      <w:lvlJc w:val="left"/>
+      <w:pPr>
+        <w:tabs>
+          <w:tab w:val="num" w:pos="0"/>
+        </w:tabs>
+        <w:ind w:left="0" w:hanging="0"/>
+      </w:pPr>
+      <w:rPr/>
+    </w:lvl>
+    <w:lvl w:ilvl="2">
+      <w:start w:val="1"/>
+      <w:numFmt w:val="decimal"/>
+      <w:suff w:val="space"/>
+      <w:lvlText w:val="Step %3:"/>
+      <w:lvlJc w:val="left"/>
+      <w:pPr>
+        <w:tabs>
+          <w:tab w:val="num" w:pos="0"/>
+        </w:tabs>
+        <w:ind w:left="0" w:hanging="0"/>
+      </w:pPr>
+      <w:rPr/>
+    </w:lvl>
+    <w:lvl w:ilvl="3">
+      <w:start w:val="1"/>
+      <w:numFmt w:val="lowerLetter"/>
+      <w:lvlText w:val="%4."/>
+      <w:lvlJc w:val="left"/>
+      <w:pPr>
+        <w:tabs>
+          <w:tab w:val="num" w:pos="720"/>
+        </w:tabs>
+        <w:ind w:left="720" w:hanging="360"/>
+      </w:pPr>
+      <w:rPr/>
+    </w:lvl>
+    <w:lvl w:ilvl="4">
+      <w:start w:val="1"/>
+      <w:numFmt w:val="decimal"/>
+      <w:lvlText w:val="%5)"/>
+      <w:lvlJc w:val="left"/>
+      <w:pPr>
+        <w:tabs>
+          <w:tab w:val="num" w:pos="1080"/>
+        </w:tabs>
+        <w:ind w:left="1080" w:hanging="360"/>
+      </w:pPr>
+      <w:rPr/>
+    </w:lvl>
+    <w:lvl w:ilvl="5">
+      <w:start w:val="1"/>
+      <w:numFmt w:val="lowerRoman"/>
+      <w:lvlText w:val="(%6)"/>
+      <w:lvlJc w:val="left"/>
+      <w:pPr>
+        <w:tabs>
+          <w:tab w:val="num" w:pos="0"/>
+        </w:tabs>
+        <w:ind w:left="2160" w:hanging="360"/>
+      </w:pPr>
+      <w:rPr/>
+    </w:lvl>
+    <w:lvl w:ilvl="6">
+      <w:start w:val="1"/>
+      <w:numFmt w:val="decimal"/>
+      <w:lvlText w:val="%7."/>
+      <w:lvlJc w:val="left"/>
+      <w:pPr>
+        <w:tabs>
+          <w:tab w:val="num" w:pos="0"/>
+        </w:tabs>
+        <w:ind w:left="2520" w:hanging="360"/>
+      </w:pPr>
+      <w:rPr/>
+    </w:lvl>
+    <w:lvl w:ilvl="7">
+      <w:start w:val="1"/>
+      <w:numFmt w:val="lowerLetter"/>
+      <w:lvlText w:val="%8."/>
+      <w:lvlJc w:val="left"/>
+      <w:pPr>
+        <w:tabs>
+          <w:tab w:val="num" w:pos="0"/>
+        </w:tabs>
+        <w:ind w:left="2880" w:hanging="360"/>
+      </w:pPr>
+      <w:rPr/>
+    </w:lvl>
+    <w:lvl w:ilvl="8">
+      <w:start w:val="1"/>
+      <w:numFmt w:val="lowerRoman"/>
+      <w:lvlText w:val="%9."/>
+      <w:lvlJc w:val="left"/>
+      <w:pPr>
+        <w:tabs>
+          <w:tab w:val="num" w:pos="0"/>
+        </w:tabs>
+        <w:ind w:left="3240" w:hanging="360"/>
+      </w:pPr>
+      <w:rPr/>
     </w:lvl>
   </w:abstractNum>
   <w:abstractNum w:abstractNumId="6">
@@ -4101,54 +4296,52 @@
     <w:lvl w:ilvl="1">
       <w:start w:val="1"/>
       <w:numFmt w:val="decimal"/>
-      <w:suff w:val="space"/>
-      <w:lvlText w:val="Part %2:"/>
+      <w:lvlText w:val="%2."/>
       <w:lvlJc w:val="left"/>
       <w:pPr>
         <w:tabs>
-          <w:tab w:val="num" w:pos="0"/>
+          <w:tab w:val="num" w:pos="360"/>
         </w:tabs>
-        <w:ind w:left="0" w:hanging="0"/>
+        <w:ind w:left="360" w:hanging="360"/>
       </w:pPr>
       <w:rPr/>
     </w:lvl>
     <w:lvl w:ilvl="2">
       <w:start w:val="1"/>
-      <w:numFmt w:val="decimal"/>
-      <w:suff w:val="space"/>
-      <w:lvlText w:val="Step %3:"/>
+      <w:numFmt w:val="lowerRoman"/>
+      <w:lvlText w:val="%3)"/>
       <w:lvlJc w:val="left"/>
       <w:pPr>
         <w:tabs>
           <w:tab w:val="num" w:pos="0"/>
         </w:tabs>
-        <w:ind w:left="0" w:hanging="0"/>
+        <w:ind w:left="1080" w:hanging="360"/>
       </w:pPr>
       <w:rPr/>
     </w:lvl>
     <w:lvl w:ilvl="3">
       <w:start w:val="1"/>
-      <w:numFmt w:val="lowerLetter"/>
-      <w:lvlText w:val="%4."/>
+      <w:numFmt w:val="decimal"/>
+      <w:lvlText w:val="(%4)"/>
       <w:lvlJc w:val="left"/>
       <w:pPr>
         <w:tabs>
-          <w:tab w:val="num" w:pos="720"/>
+          <w:tab w:val="num" w:pos="0"/>
         </w:tabs>
-        <w:ind w:left="720" w:hanging="360"/>
+        <w:ind w:left="1440" w:hanging="360"/>
       </w:pPr>
       <w:rPr/>
     </w:lvl>
     <w:lvl w:ilvl="4">
       <w:start w:val="1"/>
-      <w:numFmt w:val="decimal"/>
-      <w:lvlText w:val="%5)"/>
+      <w:numFmt w:val="lowerLetter"/>
+      <w:lvlText w:val="(%5)"/>
       <w:lvlJc w:val="left"/>
       <w:pPr>
         <w:tabs>
-          <w:tab w:val="num" w:pos="1080"/>
+          <w:tab w:val="num" w:pos="0"/>
         </w:tabs>
-        <w:ind w:left="1080" w:hanging="360"/>
+        <w:ind w:left="1800" w:hanging="360"/>
       </w:pPr>
       <w:rPr/>
     </w:lvl>
@@ -4223,52 +4416,54 @@
     <w:lvl w:ilvl="1">
       <w:start w:val="1"/>
       <w:numFmt w:val="decimal"/>
-      <w:lvlText w:val="%2."/>
+      <w:suff w:val="space"/>
+      <w:lvlText w:val="Part %2:"/>
       <w:lvlJc w:val="left"/>
       <w:pPr>
         <w:tabs>
-          <w:tab w:val="num" w:pos="360"/>
+          <w:tab w:val="num" w:pos="0"/>
         </w:tabs>
-        <w:ind w:left="360" w:hanging="360"/>
+        <w:ind w:left="0" w:hanging="0"/>
       </w:pPr>
       <w:rPr/>
     </w:lvl>
     <w:lvl w:ilvl="2">
       <w:start w:val="1"/>
-      <w:numFmt w:val="lowerRoman"/>
-      <w:lvlText w:val="%3)"/>
+      <w:numFmt w:val="decimal"/>
+      <w:suff w:val="space"/>
+      <w:lvlText w:val="Step %3:"/>
       <w:lvlJc w:val="left"/>
       <w:pPr>
         <w:tabs>
           <w:tab w:val="num" w:pos="0"/>
         </w:tabs>
-        <w:ind w:left="1080" w:hanging="360"/>
+        <w:ind w:left="0" w:hanging="0"/>
       </w:pPr>
       <w:rPr/>
     </w:lvl>
     <w:lvl w:ilvl="3">
       <w:start w:val="1"/>
-      <w:numFmt w:val="decimal"/>
-      <w:lvlText w:val="(%4)"/>
+      <w:numFmt w:val="lowerLetter"/>
+      <w:lvlText w:val="%4."/>
       <w:lvlJc w:val="left"/>
       <w:pPr>
         <w:tabs>
-          <w:tab w:val="num" w:pos="0"/>
+          <w:tab w:val="num" w:pos="720"/>
         </w:tabs>
-        <w:ind w:left="1440" w:hanging="360"/>
+        <w:ind w:left="720" w:hanging="360"/>
       </w:pPr>
       <w:rPr/>
     </w:lvl>
     <w:lvl w:ilvl="4">
       <w:start w:val="1"/>
-      <w:numFmt w:val="lowerLetter"/>
-      <w:lvlText w:val="(%5)"/>
+      <w:numFmt w:val="decimal"/>
+      <w:lvlText w:val="%5)"/>
       <w:lvlJc w:val="left"/>
       <w:pPr>
         <w:tabs>
-          <w:tab w:val="num" w:pos="0"/>
+          <w:tab w:val="num" w:pos="1080"/>
         </w:tabs>
-        <w:ind w:left="1800" w:hanging="360"/>
+        <w:ind w:left="1080" w:hanging="360"/>
       </w:pPr>
       <w:rPr/>
     </w:lvl>
@@ -4469,7 +4664,7 @@
     <w:abstractNumId w:val="8"/>
   </w:num>
   <w:num w:numId="9">
-    <w:abstractNumId w:val="6"/>
+    <w:abstractNumId w:val="5"/>
   </w:num>
 </w:numbering>
 </file>
@@ -4874,6 +5069,7 @@
     <w:rsid w:val="00dc3b53"/>
     <w:pPr>
       <w:widowControl/>
+      <w:suppressAutoHyphens w:val="true"/>
       <w:bidi w:val="0"/>
       <w:spacing w:lineRule="auto" w:line="276" w:before="60" w:after="60"/>
       <w:jc w:val="left"/>
@@ -4901,7 +5097,7 @@
       <w:keepLines/>
       <w:numPr>
         <w:ilvl w:val="0"/>
-        <w:numId w:val="6"/>
+        <w:numId w:val="5"/>
       </w:numPr>
       <w:spacing w:lineRule="auto" w:line="240" w:before="240" w:after="120"/>
       <w:outlineLvl w:val="0"/>
@@ -4926,7 +5122,7 @@
       <w:keepNext w:val="true"/>
       <w:numPr>
         <w:ilvl w:val="1"/>
-        <w:numId w:val="6"/>
+        <w:numId w:val="5"/>
       </w:numPr>
       <w:spacing w:lineRule="auto" w:line="240" w:before="240" w:after="120"/>
       <w:outlineLvl w:val="1"/>
@@ -4951,7 +5147,7 @@
       <w:keepNext w:val="true"/>
       <w:numPr>
         <w:ilvl w:val="2"/>
-        <w:numId w:val="6"/>
+        <w:numId w:val="5"/>
       </w:numPr>
       <w:spacing w:lineRule="auto" w:line="240" w:before="240" w:after="120"/>
       <w:outlineLvl w:val="2"/>
@@ -5500,6 +5696,14 @@
       <w:color w:val="EE0000"/>
       <w:sz w:val="18"/>
       <w:szCs w:val="22"/>
+    </w:rPr>
+  </w:style>
+  <w:style w:type="character" w:styleId="StrongEmphasis">
+    <w:name w:val="Strong Emphasis"/>
+    <w:qFormat/>
+    <w:rPr>
+      <w:b/>
+      <w:bCs/>
     </w:rPr>
   </w:style>
   <w:style w:type="paragraph" w:styleId="Heading">
@@ -5746,7 +5950,7 @@
     <w:pPr>
       <w:numPr>
         <w:ilvl w:val="0"/>
-        <w:numId w:val="4"/>
+        <w:numId w:val="3"/>
       </w:numPr>
       <w:ind w:left="1080" w:hanging="0"/>
     </w:pPr>
@@ -5788,7 +5992,7 @@
     <w:pPr>
       <w:numPr>
         <w:ilvl w:val="3"/>
-        <w:numId w:val="6"/>
+        <w:numId w:val="5"/>
       </w:numPr>
     </w:pPr>
     <w:rPr/>
@@ -5896,7 +6100,7 @@
     <w:pPr>
       <w:numPr>
         <w:ilvl w:val="4"/>
-        <w:numId w:val="6"/>
+        <w:numId w:val="5"/>
       </w:numPr>
     </w:pPr>
     <w:rPr/>
@@ -6248,6 +6452,7 @@
         <w:tab w:val="left" w:pos="3840" w:leader="none"/>
         <w:tab w:val="left" w:pos="4320" w:leader="none"/>
       </w:tabs>
+      <w:suppressAutoHyphens w:val="true"/>
       <w:bidi w:val="0"/>
       <w:spacing w:before="0" w:after="0"/>
       <w:jc w:val="left"/>
@@ -6472,12 +6677,13 @@
     <w:rsid w:val="00231dca"/>
     <w:pPr>
       <w:widowControl/>
+      <w:suppressAutoHyphens w:val="true"/>
       <w:bidi w:val="0"/>
       <w:spacing w:before="0" w:after="0"/>
       <w:jc w:val="left"/>
     </w:pPr>
     <w:rPr>
-      <w:rFonts w:eastAsia="Times New Roman" w:cs="Arial" w:ascii="Arial" w:hAnsi="Arial"/>
+      <w:rFonts w:ascii="Arial" w:hAnsi="Arial" w:eastAsia="Times New Roman" w:cs="Arial"/>
       <w:color w:val="auto"/>
       <w:kern w:val="0"/>
       <w:sz w:val="20"/>
@@ -6561,7 +6767,7 @@
     <w:pPr>
       <w:numPr>
         <w:ilvl w:val="0"/>
-        <w:numId w:val="5"/>
+        <w:numId w:val="4"/>
       </w:numPr>
       <w:spacing w:before="60" w:after="60"/>
       <w:contextualSpacing/>
@@ -6576,6 +6782,7 @@
     <w:rsid w:val="00285d38"/>
     <w:pPr>
       <w:widowControl/>
+      <w:suppressAutoHyphens w:val="true"/>
       <w:bidi w:val="0"/>
       <w:spacing w:before="0" w:after="0"/>
       <w:jc w:val="left"/>
@@ -6601,6 +6808,19 @@
       <w:rFonts w:ascii="Times New Roman" w:hAnsi="Times New Roman"/>
       <w:sz w:val="24"/>
       <w:szCs w:val="24"/>
+    </w:rPr>
+  </w:style>
+  <w:style w:type="paragraph" w:styleId="PreformattedText">
+    <w:name w:val="Preformatted Text"/>
+    <w:basedOn w:val="Normal"/>
+    <w:qFormat/>
+    <w:pPr>
+      <w:spacing w:before="60" w:after="0"/>
+    </w:pPr>
+    <w:rPr>
+      <w:rFonts w:ascii="Liberation Mono" w:hAnsi="Liberation Mono" w:eastAsia="Liberation Mono" w:cs="Liberation Mono"/>
+      <w:sz w:val="20"/>
+      <w:szCs w:val="20"/>
     </w:rPr>
   </w:style>
   <w:style w:type="numbering" w:styleId="NoList" w:default="1">

</xml_diff>